<commit_message>
Meeting Minutes and Step 4 (Hole creation complete)
</commit_message>
<xml_diff>
--- a/Meetings/03 - Final Project Plan.docx
+++ b/Meetings/03 - Final Project Plan.docx
@@ -32,8 +32,6 @@
             <w:r>
               <w:t>Final Project Plan</w:t>
             </w:r>
-            <w:bookmarkStart w:id="0" w:name="_GoBack"/>
-            <w:bookmarkEnd w:id="0"/>
           </w:p>
         </w:tc>
       </w:tr>
@@ -79,6 +77,9 @@
             <w:r>
               <w:t>University of Witwatersrand</w:t>
             </w:r>
+            <w:r>
+              <w:t>, Chamber of Mines</w:t>
+            </w:r>
           </w:p>
         </w:tc>
       </w:tr>
@@ -122,7 +123,13 @@
               <w:pStyle w:val="MeetingInfo"/>
             </w:pPr>
             <w:r>
-              <w:t>04/07/2019</w:t>
+              <w:t>04</w:t>
+            </w:r>
+            <w:r>
+              <w:t xml:space="preserve"> July </w:t>
+            </w:r>
+            <w:r>
+              <w:t>2019</w:t>
             </w:r>
           </w:p>
         </w:tc>
@@ -169,6 +176,8 @@
             <w:r>
               <w:t>09:30</w:t>
             </w:r>
+            <w:bookmarkStart w:id="0" w:name="_GoBack"/>
+            <w:bookmarkEnd w:id="0"/>
           </w:p>
         </w:tc>
       </w:tr>
@@ -2473,13 +2482,7 @@
             <w:pStyle w:val="01F643A1C2764C7BB40219DF6BE7937D"/>
           </w:pPr>
           <w:r>
-            <w:t>Action It</w:t>
-          </w:r>
-          <w:r>
-            <w:t>e</w:t>
-          </w:r>
-          <w:r>
-            <w:t>ms</w:t>
+            <w:t>Action Items</w:t>
           </w:r>
         </w:p>
       </w:docPartBody>
@@ -2635,6 +2638,9 @@
   <w:rsids>
     <w:rsidRoot w:val="00266C63"/>
     <w:rsid w:val="00266C63"/>
+    <w:rsid w:val="0050411A"/>
+    <w:rsid w:val="00A3235E"/>
+    <w:rsid w:val="00C4073F"/>
   </w:rsids>
   <m:mathPr>
     <m:mathFont m:val="Cambria Math"/>

</xml_diff>